<commit_message>
feat: Finaliza trabalho da S1-D2-U2
</commit_message>
<xml_diff>
--- a/semestre-1/disciplina-2-modelagem-de-dados/trabalhos/por-fazer/S1-D2-U2-diagrama-de-entidade-relacionamento-trabalho.docx
+++ b/semestre-1/disciplina-2-modelagem-de-dados/trabalhos/por-fazer/S1-D2-U2-diagrama-de-entidade-relacionamento-trabalho.docx
@@ -14,7 +14,7 @@
           <w:rFonts w:cs="Arial"/>
         </w:rPr>
         <w:drawing>
-          <wp:anchor behindDoc="0" distT="0" distB="0" distL="114300" distR="114300" simplePos="0" locked="0" layoutInCell="0" allowOverlap="1" relativeHeight="32">
+          <wp:anchor behindDoc="0" distT="0" distB="0" distL="114300" distR="114300" simplePos="0" locked="0" layoutInCell="0" allowOverlap="1" relativeHeight="34">
             <wp:simplePos x="0" y="0"/>
             <wp:positionH relativeFrom="margin">
               <wp:posOffset>2192655</wp:posOffset>
@@ -91,7 +91,7 @@
         <mc:AlternateContent>
           <mc:Choice Requires="wps">
             <w:drawing>
-              <wp:anchor behindDoc="0" distT="0" distB="16510" distL="112395" distR="114300" simplePos="0" locked="0" layoutInCell="0" allowOverlap="0" relativeHeight="28" wp14:anchorId="154943A8">
+              <wp:anchor behindDoc="0" distT="0" distB="24765" distL="111760" distR="114300" simplePos="0" locked="0" layoutInCell="0" allowOverlap="0" relativeHeight="30" wp14:anchorId="154943A8">
                 <wp:simplePos x="0" y="0"/>
                 <wp:positionH relativeFrom="page">
                   <wp:posOffset>1159510</wp:posOffset>
@@ -132,7 +132,7 @@
                         <w:txbxContent>
                           <w:p>
                             <w:pPr>
-                              <w:pStyle w:val="Contedodoquadrouser"/>
+                              <w:pStyle w:val="Contedodoquadro"/>
                               <w:spacing w:lineRule="auto" w:line="360" w:before="120" w:after="120"/>
                               <w:jc w:val="center"/>
                               <w:rPr>
@@ -164,7 +164,7 @@
                           </w:p>
                           <w:p>
                             <w:pPr>
-                              <w:pStyle w:val="Contedodoquadrouser"/>
+                              <w:pStyle w:val="Contedodoquadro"/>
                               <w:rPr>
                                 <w:color w:val="000000"/>
                               </w:rPr>
@@ -195,7 +195,7 @@
                   <w:txbxContent>
                     <w:p>
                       <w:pPr>
-                        <w:pStyle w:val="Contedodoquadrouser"/>
+                        <w:pStyle w:val="Contedodoquadro"/>
                         <w:spacing w:lineRule="auto" w:line="360" w:before="120" w:after="120"/>
                         <w:jc w:val="center"/>
                         <w:rPr>
@@ -227,7 +227,7 @@
                     </w:p>
                     <w:p>
                       <w:pPr>
-                        <w:pStyle w:val="Contedodoquadrouser"/>
+                        <w:pStyle w:val="Contedodoquadro"/>
                         <w:rPr>
                           <w:color w:val="000000"/>
                         </w:rPr>
@@ -280,7 +280,7 @@
         <mc:AlternateContent>
           <mc:Choice Requires="wps">
             <w:drawing>
-              <wp:anchor behindDoc="0" distT="0" distB="8890" distL="0" distR="0" simplePos="0" locked="0" layoutInCell="0" allowOverlap="0" relativeHeight="26" wp14:anchorId="36B5315D">
+              <wp:anchor behindDoc="0" distT="0" distB="8890" distL="0" distR="0" simplePos="0" locked="0" layoutInCell="0" allowOverlap="0" relativeHeight="28" wp14:anchorId="36B5315D">
                 <wp:simplePos x="0" y="0"/>
                 <wp:positionH relativeFrom="margin">
                   <wp:align>right</wp:align>
@@ -321,7 +321,7 @@
                         <w:txbxContent>
                           <w:p>
                             <w:pPr>
-                              <w:pStyle w:val="Contedodoquadrouser"/>
+                              <w:pStyle w:val="Contedodoquadro"/>
                               <w:spacing w:lineRule="auto" w:line="360" w:before="120" w:after="120"/>
                               <w:jc w:val="center"/>
                               <w:rPr>
@@ -553,7 +553,7 @@
                   <w:txbxContent>
                     <w:p>
                       <w:pPr>
-                        <w:pStyle w:val="Contedodoquadrouser"/>
+                        <w:pStyle w:val="Contedodoquadro"/>
                         <w:spacing w:lineRule="auto" w:line="360" w:before="120" w:after="120"/>
                         <w:jc w:val="center"/>
                         <w:rPr>
@@ -967,7 +967,7 @@
         <mc:AlternateContent>
           <mc:Choice Requires="wps">
             <w:drawing>
-              <wp:anchor behindDoc="0" distT="0" distB="5080" distL="0" distR="0" simplePos="0" locked="0" layoutInCell="0" allowOverlap="0" relativeHeight="30" wp14:anchorId="60339280">
+              <wp:anchor behindDoc="0" distT="0" distB="5080" distL="0" distR="0" simplePos="0" locked="0" layoutInCell="0" allowOverlap="0" relativeHeight="32" wp14:anchorId="60339280">
                 <wp:simplePos x="0" y="0"/>
                 <wp:positionH relativeFrom="margin">
                   <wp:align>right</wp:align>
@@ -1017,18 +1017,12 @@
                               <w:rPr>
                                 <w:color w:val="000000"/>
                               </w:rPr>
-                              <w:t>Diagrama de Entidade Relacionamento</w:t>
-                            </w:r>
-                            <w:r>
-                              <w:rPr>
-                                <w:color w:val="000000"/>
-                              </w:rPr>
-                              <w:t xml:space="preserve">: </w:t>
+                              <w:t xml:space="preserve">Diagrama de Entidade Relacionamento: </w:t>
                             </w:r>
                           </w:p>
                           <w:p>
                             <w:pPr>
-                              <w:pStyle w:val="Contedodoquadrouser"/>
+                              <w:pStyle w:val="Contedodoquadro"/>
                               <w:spacing w:lineRule="auto" w:line="360" w:before="120" w:after="120"/>
                               <w:jc w:val="center"/>
                               <w:rPr>
@@ -1042,31 +1036,7 @@
                                 <w:sz w:val="36"/>
                                 <w:szCs w:val="36"/>
                               </w:rPr>
-                              <w:t xml:space="preserve">Trabalho de Avaliação da Unidade </w:t>
-                            </w:r>
-                            <w:r>
-                              <w:rPr>
-                                <w:color w:val="000000"/>
-                                <w:sz w:val="36"/>
-                                <w:szCs w:val="36"/>
-                              </w:rPr>
-                              <w:t>2</w:t>
-                            </w:r>
-                            <w:r>
-                              <w:rPr>
-                                <w:color w:val="000000"/>
-                                <w:sz w:val="36"/>
-                                <w:szCs w:val="36"/>
-                              </w:rPr>
-                              <w:t xml:space="preserve"> da Disciplina </w:t>
-                            </w:r>
-                            <w:r>
-                              <w:rPr>
-                                <w:color w:val="000000"/>
-                                <w:sz w:val="36"/>
-                                <w:szCs w:val="36"/>
-                              </w:rPr>
-                              <w:t>Modelagem de Dados</w:t>
+                              <w:t>Trabalho de Avaliação da Unidade 2 da Disciplina Modelagem de Dados</w:t>
                             </w:r>
                           </w:p>
                           <w:p>
@@ -1113,18 +1083,12 @@
                         <w:rPr>
                           <w:color w:val="000000"/>
                         </w:rPr>
-                        <w:t>Diagrama de Entidade Relacionamento</w:t>
-                      </w:r>
-                      <w:r>
-                        <w:rPr>
-                          <w:color w:val="000000"/>
-                        </w:rPr>
-                        <w:t xml:space="preserve">: </w:t>
+                        <w:t xml:space="preserve">Diagrama de Entidade Relacionamento: </w:t>
                       </w:r>
                     </w:p>
                     <w:p>
                       <w:pPr>
-                        <w:pStyle w:val="Contedodoquadrouser"/>
+                        <w:pStyle w:val="Contedodoquadro"/>
                         <w:spacing w:lineRule="auto" w:line="360" w:before="120" w:after="120"/>
                         <w:jc w:val="center"/>
                         <w:rPr>
@@ -1138,31 +1102,7 @@
                           <w:sz w:val="36"/>
                           <w:szCs w:val="36"/>
                         </w:rPr>
-                        <w:t xml:space="preserve">Trabalho de Avaliação da Unidade </w:t>
-                      </w:r>
-                      <w:r>
-                        <w:rPr>
-                          <w:color w:val="000000"/>
-                          <w:sz w:val="36"/>
-                          <w:szCs w:val="36"/>
-                        </w:rPr>
-                        <w:t>2</w:t>
-                      </w:r>
-                      <w:r>
-                        <w:rPr>
-                          <w:color w:val="000000"/>
-                          <w:sz w:val="36"/>
-                          <w:szCs w:val="36"/>
-                        </w:rPr>
-                        <w:t xml:space="preserve"> da Disciplina </w:t>
-                      </w:r>
-                      <w:r>
-                        <w:rPr>
-                          <w:color w:val="000000"/>
-                          <w:sz w:val="36"/>
-                          <w:szCs w:val="36"/>
-                        </w:rPr>
-                        <w:t>Modelagem de Dados</w:t>
+                        <w:t>Trabalho de Avaliação da Unidade 2 da Disciplina Modelagem de Dados</w:t>
                       </w:r>
                     </w:p>
                     <w:p>
@@ -1457,7 +1397,7 @@
         <mc:AlternateContent>
           <mc:Choice Requires="wps">
             <w:drawing>
-              <wp:anchor behindDoc="0" distT="0" distB="0" distL="113030" distR="113030" simplePos="0" locked="0" layoutInCell="0" allowOverlap="0" relativeHeight="24" wp14:anchorId="358830E9">
+              <wp:anchor behindDoc="0" distT="0" distB="0" distL="112395" distR="112395" simplePos="0" locked="0" layoutInCell="0" allowOverlap="0" relativeHeight="26" wp14:anchorId="358830E9">
                 <wp:simplePos x="0" y="0"/>
                 <wp:positionH relativeFrom="page">
                   <wp:posOffset>1080135</wp:posOffset>
@@ -1565,7 +1505,7 @@
                           </w:p>
                           <w:p>
                             <w:pPr>
-                              <w:pStyle w:val="Contedodoquadrouser"/>
+                              <w:pStyle w:val="Contedodoquadro"/>
                               <w:rPr>
                                 <w:color w:val="000000"/>
                               </w:rPr>
@@ -1663,7 +1603,7 @@
                     </w:p>
                     <w:p>
                       <w:pPr>
-                        <w:pStyle w:val="Contedodoquadrouser"/>
+                        <w:pStyle w:val="Contedodoquadro"/>
                         <w:rPr>
                           <w:color w:val="000000"/>
                         </w:rPr>
@@ -1745,7 +1685,7 @@
         <mc:AlternateContent>
           <mc:Choice Requires="wps">
             <w:drawing>
-              <wp:anchor behindDoc="0" distT="0" distB="0" distL="113030" distR="113030" simplePos="0" locked="0" layoutInCell="0" allowOverlap="0" relativeHeight="22" wp14:anchorId="44C93083">
+              <wp:anchor behindDoc="0" distT="0" distB="0" distL="112395" distR="112395" simplePos="0" locked="0" layoutInCell="0" allowOverlap="0" relativeHeight="24" wp14:anchorId="44C93083">
                 <wp:simplePos x="0" y="0"/>
                 <wp:positionH relativeFrom="page">
                   <wp:posOffset>1080135</wp:posOffset>
@@ -1786,7 +1726,7 @@
                         <w:txbxContent>
                           <w:p>
                             <w:pPr>
-                              <w:pStyle w:val="Contedodoquadrouser"/>
+                              <w:pStyle w:val="Contedodoquadro"/>
                               <w:spacing w:lineRule="auto" w:line="360" w:before="120" w:after="120"/>
                               <w:jc w:val="center"/>
                               <w:rPr>
@@ -2005,7 +1945,7 @@
                   <w:txbxContent>
                     <w:p>
                       <w:pPr>
-                        <w:pStyle w:val="Contedodoquadrouser"/>
+                        <w:pStyle w:val="Contedodoquadro"/>
                         <w:spacing w:lineRule="auto" w:line="360" w:before="120" w:after="120"/>
                         <w:jc w:val="center"/>
                         <w:rPr>
@@ -2278,7 +2218,7 @@
         <mc:AlternateContent>
           <mc:Choice Requires="wps">
             <w:drawing>
-              <wp:anchor behindDoc="0" distT="0" distB="0" distL="0" distR="0" simplePos="0" locked="0" layoutInCell="0" allowOverlap="0" relativeHeight="18" wp14:anchorId="7556F192">
+              <wp:anchor behindDoc="0" distT="0" distB="0" distL="0" distR="0" simplePos="0" locked="0" layoutInCell="0" allowOverlap="0" relativeHeight="20" wp14:anchorId="7556F192">
                 <wp:simplePos x="0" y="0"/>
                 <wp:positionH relativeFrom="page">
                   <wp:posOffset>1080135</wp:posOffset>
@@ -2328,18 +2268,12 @@
                               <w:rPr>
                                 <w:color w:val="000000"/>
                               </w:rPr>
-                              <w:t>Diagrama de entidade relacionamento</w:t>
-                            </w:r>
-                            <w:r>
-                              <w:rPr>
-                                <w:color w:val="000000"/>
-                              </w:rPr>
-                              <w:t xml:space="preserve">: </w:t>
+                              <w:t xml:space="preserve">Diagrama de entidade relacionamento: </w:t>
                             </w:r>
                           </w:p>
                           <w:p>
                             <w:pPr>
-                              <w:pStyle w:val="Contedodoquadrouser"/>
+                              <w:pStyle w:val="Contedodoquadro"/>
                               <w:spacing w:lineRule="auto" w:line="360" w:before="120" w:after="120"/>
                               <w:jc w:val="center"/>
                               <w:rPr>
@@ -2353,44 +2287,12 @@
                                 <w:sz w:val="36"/>
                                 <w:szCs w:val="36"/>
                               </w:rPr>
-                              <w:t xml:space="preserve">Trabalho de Avaliação da Unidade </w:t>
-                            </w:r>
-                            <w:r>
-                              <w:rPr>
-                                <w:color w:val="000000"/>
-                                <w:sz w:val="36"/>
-                                <w:szCs w:val="36"/>
-                              </w:rPr>
-                              <w:t>2</w:t>
-                            </w:r>
-                            <w:r>
-                              <w:rPr>
-                                <w:color w:val="000000"/>
-                                <w:sz w:val="36"/>
-                                <w:szCs w:val="36"/>
-                              </w:rPr>
-                              <w:t xml:space="preserve"> da Disciplina </w:t>
-                            </w:r>
-                            <w:r>
-                              <w:rPr>
-                                <w:color w:val="000000"/>
-                                <w:sz w:val="36"/>
-                                <w:szCs w:val="36"/>
-                              </w:rPr>
-                              <w:t xml:space="preserve">Modelagem </w:t>
-                            </w:r>
-                            <w:r>
-                              <w:rPr>
-                                <w:color w:val="000000"/>
-                                <w:sz w:val="36"/>
-                                <w:szCs w:val="36"/>
-                              </w:rPr>
-                              <w:t>de Dados</w:t>
+                              <w:t>Trabalho de Avaliação da Unidade 2 da Disciplina Modelagem de Dados</w:t>
                             </w:r>
                           </w:p>
                           <w:p>
                             <w:pPr>
-                              <w:pStyle w:val="Contedodoquadrouser"/>
+                              <w:pStyle w:val="Contedodoquadro"/>
                               <w:spacing w:lineRule="auto" w:line="360" w:before="120" w:after="120"/>
                               <w:jc w:val="center"/>
                               <w:rPr>
@@ -2445,18 +2347,12 @@
                         <w:rPr>
                           <w:color w:val="000000"/>
                         </w:rPr>
-                        <w:t>Diagrama de entidade relacionamento</w:t>
-                      </w:r>
-                      <w:r>
-                        <w:rPr>
-                          <w:color w:val="000000"/>
-                        </w:rPr>
-                        <w:t xml:space="preserve">: </w:t>
+                        <w:t xml:space="preserve">Diagrama de entidade relacionamento: </w:t>
                       </w:r>
                     </w:p>
                     <w:p>
                       <w:pPr>
-                        <w:pStyle w:val="Contedodoquadrouser"/>
+                        <w:pStyle w:val="Contedodoquadro"/>
                         <w:spacing w:lineRule="auto" w:line="360" w:before="120" w:after="120"/>
                         <w:jc w:val="center"/>
                         <w:rPr>
@@ -2470,44 +2366,12 @@
                           <w:sz w:val="36"/>
                           <w:szCs w:val="36"/>
                         </w:rPr>
-                        <w:t xml:space="preserve">Trabalho de Avaliação da Unidade </w:t>
-                      </w:r>
-                      <w:r>
-                        <w:rPr>
-                          <w:color w:val="000000"/>
-                          <w:sz w:val="36"/>
-                          <w:szCs w:val="36"/>
-                        </w:rPr>
-                        <w:t>2</w:t>
-                      </w:r>
-                      <w:r>
-                        <w:rPr>
-                          <w:color w:val="000000"/>
-                          <w:sz w:val="36"/>
-                          <w:szCs w:val="36"/>
-                        </w:rPr>
-                        <w:t xml:space="preserve"> da Disciplina </w:t>
-                      </w:r>
-                      <w:r>
-                        <w:rPr>
-                          <w:color w:val="000000"/>
-                          <w:sz w:val="36"/>
-                          <w:szCs w:val="36"/>
-                        </w:rPr>
-                        <w:t xml:space="preserve">Modelagem </w:t>
-                      </w:r>
-                      <w:r>
-                        <w:rPr>
-                          <w:color w:val="000000"/>
-                          <w:sz w:val="36"/>
-                          <w:szCs w:val="36"/>
-                        </w:rPr>
-                        <w:t>de Dados</w:t>
+                        <w:t>Trabalho de Avaliação da Unidade 2 da Disciplina Modelagem de Dados</w:t>
                       </w:r>
                     </w:p>
                     <w:p>
                       <w:pPr>
-                        <w:pStyle w:val="Contedodoquadrouser"/>
+                        <w:pStyle w:val="Contedodoquadro"/>
                         <w:spacing w:lineRule="auto" w:line="360" w:before="120" w:after="120"/>
                         <w:jc w:val="center"/>
                         <w:rPr>
@@ -2669,7 +2533,7 @@
         <mc:AlternateContent>
           <mc:Choice Requires="wps">
             <w:drawing>
-              <wp:anchor behindDoc="0" distT="0" distB="0" distL="0" distR="0" simplePos="0" locked="0" layoutInCell="0" allowOverlap="0" relativeHeight="20" wp14:anchorId="237E6208">
+              <wp:anchor behindDoc="0" distT="0" distB="0" distL="0" distR="0" simplePos="0" locked="0" layoutInCell="0" allowOverlap="0" relativeHeight="22" wp14:anchorId="237E6208">
                 <wp:simplePos x="0" y="0"/>
                 <wp:positionH relativeFrom="page">
                   <wp:posOffset>1080135</wp:posOffset>
@@ -2719,31 +2583,7 @@
                               <w:rPr>
                                 <w:color w:val="000000"/>
                               </w:rPr>
-                              <w:t xml:space="preserve">Trabalho de avaliação da unidade </w:t>
-                            </w:r>
-                            <w:r>
-                              <w:rPr>
-                                <w:color w:val="000000"/>
-                              </w:rPr>
-                              <w:t>2</w:t>
-                            </w:r>
-                            <w:r>
-                              <w:rPr>
-                                <w:color w:val="000000"/>
-                              </w:rPr>
-                              <w:t xml:space="preserve"> da disciplina </w:t>
-                            </w:r>
-                            <w:r>
-                              <w:rPr>
-                                <w:color w:val="000000"/>
-                              </w:rPr>
-                              <w:t>Modelagem</w:t>
-                            </w:r>
-                            <w:r>
-                              <w:rPr>
-                                <w:color w:val="000000"/>
-                              </w:rPr>
-                              <w:t xml:space="preserve"> de Dados apresentado como requisito parcial para a obtenção da média no curso Ciência de Dados.</w:t>
+                              <w:t>Trabalho de avaliação da unidade 2 da disciplina Modelagem de Dados apresentado como requisito parcial para a obtenção da média no curso Ciência de Dados.</w:t>
                             </w:r>
                           </w:p>
                           <w:p>
@@ -2770,27 +2610,14 @@
                                 <w:color w:val="000000"/>
                                 <w:szCs w:val="20"/>
                               </w:rPr>
-                              <w:t xml:space="preserve">Professora: </w:t>
-                            </w:r>
-                            <w:r>
-                              <w:rPr>
-                                <w:color w:val="000000"/>
-                                <w:szCs w:val="20"/>
-                              </w:rPr>
-                              <w:t>Gian Carlo Decarli</w:t>
-                            </w:r>
-                            <w:r>
-                              <w:rPr>
-                                <w:color w:val="000000"/>
-                                <w:szCs w:val="20"/>
-                              </w:rPr>
+                              <w:t>Professora: Gian Carlo Decarli</w:t>
                               <w:br/>
                               <w:t>Tutor: João Henrique Correia dos Santos</w:t>
                             </w:r>
                           </w:p>
                           <w:p>
                             <w:pPr>
-                              <w:pStyle w:val="Contedodoquadrouser"/>
+                              <w:pStyle w:val="Contedodoquadro"/>
                               <w:rPr>
                                 <w:color w:val="000000"/>
                               </w:rPr>
@@ -2830,31 +2657,7 @@
                         <w:rPr>
                           <w:color w:val="000000"/>
                         </w:rPr>
-                        <w:t xml:space="preserve">Trabalho de avaliação da unidade </w:t>
-                      </w:r>
-                      <w:r>
-                        <w:rPr>
-                          <w:color w:val="000000"/>
-                        </w:rPr>
-                        <w:t>2</w:t>
-                      </w:r>
-                      <w:r>
-                        <w:rPr>
-                          <w:color w:val="000000"/>
-                        </w:rPr>
-                        <w:t xml:space="preserve"> da disciplina </w:t>
-                      </w:r>
-                      <w:r>
-                        <w:rPr>
-                          <w:color w:val="000000"/>
-                        </w:rPr>
-                        <w:t>Modelagem</w:t>
-                      </w:r>
-                      <w:r>
-                        <w:rPr>
-                          <w:color w:val="000000"/>
-                        </w:rPr>
-                        <w:t xml:space="preserve"> de Dados apresentado como requisito parcial para a obtenção da média no curso Ciência de Dados.</w:t>
+                        <w:t>Trabalho de avaliação da unidade 2 da disciplina Modelagem de Dados apresentado como requisito parcial para a obtenção da média no curso Ciência de Dados.</w:t>
                       </w:r>
                     </w:p>
                     <w:p>
@@ -2881,27 +2684,14 @@
                           <w:color w:val="000000"/>
                           <w:szCs w:val="20"/>
                         </w:rPr>
-                        <w:t xml:space="preserve">Professora: </w:t>
-                      </w:r>
-                      <w:r>
-                        <w:rPr>
-                          <w:color w:val="000000"/>
-                          <w:szCs w:val="20"/>
-                        </w:rPr>
-                        <w:t>Gian Carlo Decarli</w:t>
-                      </w:r>
-                      <w:r>
-                        <w:rPr>
-                          <w:color w:val="000000"/>
-                          <w:szCs w:val="20"/>
-                        </w:rPr>
+                        <w:t>Professora: Gian Carlo Decarli</w:t>
                         <w:br/>
                         <w:t>Tutor: João Henrique Correia dos Santos</w:t>
                       </w:r>
                     </w:p>
                     <w:p>
                       <w:pPr>
-                        <w:pStyle w:val="Contedodoquadrouser"/>
+                        <w:pStyle w:val="Contedodoquadro"/>
                         <w:rPr>
                           <w:color w:val="000000"/>
                         </w:rPr>
@@ -3407,10 +3197,10 @@
           <w:szCs w:val="24"/>
         </w:rPr>
       </w:pPr>
-      <w:bookmarkStart w:id="0" w:name="_Toc93473123"/>
-      <w:bookmarkStart w:id="1" w:name="_Toc96408761"/>
-      <w:bookmarkStart w:id="2" w:name="_Toc96409028"/>
-      <w:bookmarkStart w:id="3" w:name="_Toc129809424"/>
+      <w:bookmarkStart w:id="0" w:name="_Toc129809424"/>
+      <w:bookmarkStart w:id="1" w:name="_Toc96409028"/>
+      <w:bookmarkStart w:id="2" w:name="_Toc96408761"/>
+      <w:bookmarkStart w:id="3" w:name="_Toc93473123"/>
       <w:r>
         <w:rPr>
           <w:rFonts w:cs="Arial"/>
@@ -3464,51 +3254,7 @@
           <w:color w:val="auto"/>
           <w:szCs w:val="24"/>
         </w:rPr>
-        <w:t xml:space="preserve">, </w:t>
-      </w:r>
-      <w:r>
-        <w:rPr>
-          <w:rStyle w:val="SubtleEmphasis"/>
-          <w:rFonts w:cs="Arial"/>
-          <w:i w:val="false"/>
-          <w:iCs w:val="false"/>
-          <w:color w:val="auto"/>
-          <w:szCs w:val="24"/>
-        </w:rPr>
-        <w:t>unidade 2,</w:t>
-      </w:r>
-      <w:r>
-        <w:rPr>
-          <w:rStyle w:val="SubtleEmphasis"/>
-          <w:rFonts w:cs="Arial"/>
-          <w:i w:val="false"/>
-          <w:iCs w:val="false"/>
-          <w:color w:val="auto"/>
-          <w:szCs w:val="24"/>
-        </w:rPr>
-        <w:t xml:space="preserve"> realizada </w:t>
-      </w:r>
-      <w:r>
-        <w:rPr>
-          <w:rStyle w:val="SubtleEmphasis"/>
-          <w:rFonts w:cs="Arial"/>
-          <w:i w:val="false"/>
-          <w:iCs w:val="false"/>
-          <w:color w:val="auto"/>
-          <w:szCs w:val="24"/>
-        </w:rPr>
-        <w:t xml:space="preserve">do primeiro </w:t>
-      </w:r>
-      <w:r>
-        <w:rPr>
-          <w:rStyle w:val="SubtleEmphasis"/>
-          <w:rFonts w:cs="Arial"/>
-          <w:i w:val="false"/>
-          <w:iCs w:val="false"/>
-          <w:color w:val="auto"/>
-          <w:szCs w:val="24"/>
-        </w:rPr>
-        <w:t xml:space="preserve">semestre do curso de </w:t>
+        <w:t xml:space="preserve">, unidade 2, realizada do primeiro semestre do curso de </w:t>
       </w:r>
       <w:r>
         <w:rPr>
@@ -3576,7 +3322,13 @@
         </w:rPr>
       </w:pPr>
       <w:r>
-        <w:rPr/>
+        <w:rPr>
+          <w:rFonts w:cs="Arial"/>
+          <w:i w:val="false"/>
+          <w:iCs w:val="false"/>
+          <w:color w:val="auto"/>
+          <w:szCs w:val="24"/>
+        </w:rPr>
       </w:r>
     </w:p>
     <w:p>
@@ -3616,7 +3368,13 @@
         </w:rPr>
       </w:pPr>
       <w:r>
-        <w:rPr/>
+        <w:rPr>
+          <w:rFonts w:cs="Arial"/>
+          <w:i w:val="false"/>
+          <w:iCs w:val="false"/>
+          <w:color w:val="auto"/>
+          <w:szCs w:val="24"/>
+        </w:rPr>
       </w:r>
     </w:p>
     <w:p>
@@ -3708,11 +3466,77 @@
     <w:p>
       <w:pPr>
         <w:pStyle w:val="BodyText"/>
-        <w:rPr/>
-      </w:pPr>
-      <w:r>
+        <w:jc w:val="both"/>
+        <w:rPr/>
+      </w:pPr>
+      <w:r>
+        <w:rPr/>
         <w:drawing>
-          <wp:anchor behindDoc="0" distT="0" distB="0" distL="0" distR="0" simplePos="0" locked="0" layoutInCell="0" allowOverlap="1" relativeHeight="33">
+          <wp:anchor behindDoc="0" distT="0" distB="0" distL="0" distR="0" simplePos="0" locked="0" layoutInCell="0" allowOverlap="1" relativeHeight="36">
+            <wp:simplePos x="0" y="0"/>
+            <wp:positionH relativeFrom="column">
+              <wp:align>center</wp:align>
+            </wp:positionH>
+            <wp:positionV relativeFrom="paragraph">
+              <wp:posOffset>635</wp:posOffset>
+            </wp:positionV>
+            <wp:extent cx="5760085" cy="839470"/>
+            <wp:effectExtent l="0" t="0" r="0" b="0"/>
+            <wp:wrapSquare wrapText="largest"/>
+            <wp:docPr id="10" name="Figura2"/>
+            <wp:cNvGraphicFramePr>
+              <a:graphicFrameLocks xmlns:a="http://schemas.openxmlformats.org/drawingml/2006/main" noChangeAspect="1"/>
+            </wp:cNvGraphicFramePr>
+            <a:graphic xmlns:a="http://schemas.openxmlformats.org/drawingml/2006/main">
+              <a:graphicData uri="http://schemas.openxmlformats.org/drawingml/2006/picture">
+                <pic:pic xmlns:pic="http://schemas.openxmlformats.org/drawingml/2006/picture">
+                  <pic:nvPicPr>
+                    <pic:cNvPr id="10" name="Figura2"/>
+                    <pic:cNvPicPr>
+                      <a:picLocks noChangeAspect="1" noChangeArrowheads="1"/>
+                    </pic:cNvPicPr>
+                  </pic:nvPicPr>
+                  <pic:blipFill>
+                    <a:blip r:embed="rId6"/>
+                    <a:stretch>
+                      <a:fillRect/>
+                    </a:stretch>
+                  </pic:blipFill>
+                  <pic:spPr bwMode="auto">
+                    <a:xfrm>
+                      <a:off x="0" y="0"/>
+                      <a:ext cx="5760085" cy="839470"/>
+                    </a:xfrm>
+                    <a:prstGeom prst="rect">
+                      <a:avLst/>
+                    </a:prstGeom>
+                    <a:noFill/>
+                  </pic:spPr>
+                </pic:pic>
+              </a:graphicData>
+            </a:graphic>
+          </wp:anchor>
+        </w:drawing>
+      </w:r>
+    </w:p>
+    <w:p>
+      <w:pPr>
+        <w:pStyle w:val="BodyText"/>
+        <w:jc w:val="both"/>
+        <w:rPr/>
+      </w:pPr>
+      <w:r>
+        <w:rPr/>
+      </w:r>
+    </w:p>
+    <w:p>
+      <w:pPr>
+        <w:pStyle w:val="BodyText"/>
+        <w:rPr/>
+      </w:pPr>
+      <w:r>
+        <w:drawing>
+          <wp:anchor behindDoc="0" distT="0" distB="0" distL="0" distR="0" simplePos="0" locked="0" layoutInCell="0" allowOverlap="1" relativeHeight="35">
             <wp:simplePos x="0" y="0"/>
             <wp:positionH relativeFrom="column">
               <wp:align>center</wp:align>
@@ -3723,7 +3547,7 @@
             <wp:extent cx="3183890" cy="3754755"/>
             <wp:effectExtent l="0" t="0" r="0" b="0"/>
             <wp:wrapSquare wrapText="largest"/>
-            <wp:docPr id="10" name="Figura1"/>
+            <wp:docPr id="11" name="Figura1"/>
             <wp:cNvGraphicFramePr>
               <a:graphicFrameLocks xmlns:a="http://schemas.openxmlformats.org/drawingml/2006/main" noChangeAspect="1"/>
             </wp:cNvGraphicFramePr>
@@ -3731,13 +3555,13 @@
               <a:graphicData uri="http://schemas.openxmlformats.org/drawingml/2006/picture">
                 <pic:pic xmlns:pic="http://schemas.openxmlformats.org/drawingml/2006/picture">
                   <pic:nvPicPr>
-                    <pic:cNvPr id="10" name="Figura1"/>
+                    <pic:cNvPr id="11" name="Figura1"/>
                     <pic:cNvPicPr>
                       <a:picLocks noChangeAspect="1" noChangeArrowheads="1"/>
                     </pic:cNvPicPr>
                   </pic:nvPicPr>
                   <pic:blipFill>
-                    <a:blip r:embed="rId6"/>
+                    <a:blip r:embed="rId7"/>
                     <a:stretch>
                       <a:fillRect/>
                     </a:stretch>
@@ -3906,15 +3730,7 @@
       <w:r>
         <w:rPr/>
         <w:tab/>
-        <w:t xml:space="preserve">O resultado do processo de engenharia reversa no MySQL Workbench é o Diagrama de Entidade-Relacionamento (DER) que representa visualmente a estrutura do banco de dados moverent_db. Este diagrama é a comprovação de que o script SQL – </w:t>
-      </w:r>
-      <w:r>
-        <w:rPr/>
-        <w:t>Que está logo adiante no texto</w:t>
-      </w:r>
-      <w:r>
-        <w:rPr/>
-        <w:t xml:space="preserve"> - foi executado corretamente e criou as tabelas e os relacionamentos conforme o planejado.</w:t>
+        <w:t>O resultado do processo de engenharia reversa no MySQL Workbench é o Diagrama de Entidade-Relacionamento (DER) que representa visualmente a estrutura do banco de dados moverent_db. Este diagrama é a comprovação de que o script SQL – Que está logo adiante no texto - foi executado corretamente e criou as tabelas e os relacionamentos conforme o planejado.</w:t>
       </w:r>
     </w:p>
     <w:p>
@@ -3942,19 +3758,7 @@
         <w:br/>
         <w:br/>
         <w:tab/>
-        <w:t xml:space="preserve">Este diagrama não apenas valida a implementação do banco de dados, mas também serve como um documento crucial para a manutenção e evolução futura do sistema. </w:t>
-      </w:r>
-      <w:r>
-        <w:rPr/>
-        <w:t>O s</w:t>
-      </w:r>
-      <w:r>
-        <w:rPr/>
-        <w:t xml:space="preserve">cript SQL para criação do banco de dados </w:t>
-      </w:r>
-      <w:r>
-        <w:rPr/>
-        <w:t>segue logo abaixo:</w:t>
+        <w:t>Este diagrama não apenas valida a implementação do banco de dados, mas também serve como um documento crucial para a manutenção e evolução futura do sistema. O script SQL para criação do banco de dados segue logo abaixo:</w:t>
       </w:r>
     </w:p>
     <w:p>
@@ -4616,21 +4420,7 @@
         </w:rPr>
         <w:br/>
         <w:tab/>
-        <w:t xml:space="preserve">O diagrama </w:t>
-      </w:r>
-      <w:r>
-        <w:rPr>
-          <w:rFonts w:cs="Arial"/>
-          <w:szCs w:val="24"/>
-        </w:rPr>
-        <w:t>acima</w:t>
-      </w:r>
-      <w:r>
-        <w:rPr>
-          <w:rFonts w:cs="Arial"/>
-          <w:szCs w:val="24"/>
-        </w:rPr>
-        <w:t>, obtido através da engenharia reversa no MySQL Workbench, valida a implementação do banco de dados. Ele exibe as quatro entidades (Pessoa, Ciclomotor, Locação, Trajeto), seus atributos e os tipos de dados de cada um. A simbologia utilizada nas linhas que conectam as tabelas indica a cardinalidade e a obrigatoriedade de cada relacionamento.</w:t>
+        <w:t>O diagrama acima, obtido através da engenharia reversa no MySQL Workbench, valida a implementação do banco de dados. Ele exibe as quatro entidades (Pessoa, Ciclomotor, Locação, Trajeto), seus atributos e os tipos de dados de cada um. A simbologia utilizada nas linhas que conectam as tabelas indica a cardinalidade e a obrigatoriedade de cada relacionamento.</w:t>
       </w:r>
     </w:p>
     <w:p>
@@ -4727,7 +4517,6 @@
         <w:rPr>
           <w:rFonts w:cs="Arial"/>
           <w:szCs w:val="24"/>
-          <w:shd w:fill="FFFFFF" w:val="clear"/>
         </w:rPr>
       </w:r>
     </w:p>
@@ -4743,12 +4532,12 @@
           <w:szCs w:val="24"/>
         </w:rPr>
       </w:pPr>
-      <w:bookmarkStart w:id="6" w:name="_Toc172266853"/>
-      <w:bookmarkStart w:id="7" w:name="_Toc129809427"/>
-      <w:bookmarkStart w:id="8" w:name="_Toc93473128"/>
-      <w:bookmarkStart w:id="9" w:name="_Toc96408766"/>
-      <w:bookmarkStart w:id="10" w:name="_Toc96409033"/>
-      <w:bookmarkStart w:id="11" w:name="_Toc140052052"/>
+      <w:bookmarkStart w:id="6" w:name="_Toc129809427"/>
+      <w:bookmarkStart w:id="7" w:name="_Toc172266853"/>
+      <w:bookmarkStart w:id="8" w:name="_Toc140052052"/>
+      <w:bookmarkStart w:id="9" w:name="_Toc96409033"/>
+      <w:bookmarkStart w:id="10" w:name="_Toc96408766"/>
+      <w:bookmarkStart w:id="11" w:name="_Toc93473128"/>
       <w:r>
         <w:rPr>
           <w:rFonts w:cs="Arial"/>
@@ -4842,7 +4631,6 @@
         <w:rPr>
           <w:rFonts w:cs="Arial"/>
           <w:szCs w:val="24"/>
-          <w:u w:val="single"/>
         </w:rPr>
       </w:r>
     </w:p>
@@ -4858,8 +4646,8 @@
           <w:lang w:val="en-US"/>
         </w:rPr>
       </w:pPr>
-      <w:bookmarkStart w:id="12" w:name="_Toc140052054"/>
-      <w:bookmarkStart w:id="13" w:name="_Toc129809428"/>
+      <w:bookmarkStart w:id="12" w:name="_Toc129809428"/>
+      <w:bookmarkStart w:id="13" w:name="_Toc140052054"/>
       <w:r>
         <w:rPr>
           <w:rFonts w:cs="Arial"/>
@@ -4932,9 +4720,9 @@
       </w:r>
     </w:p>
     <w:sectPr>
-      <w:headerReference w:type="even" r:id="rId7"/>
-      <w:headerReference w:type="default" r:id="rId8"/>
-      <w:headerReference w:type="first" r:id="rId9"/>
+      <w:headerReference w:type="even" r:id="rId8"/>
+      <w:headerReference w:type="default" r:id="rId9"/>
+      <w:headerReference w:type="first" r:id="rId10"/>
       <w:type w:val="nextPage"/>
       <w:pgSz w:w="11906" w:h="16838"/>
       <w:pgMar w:left="1701" w:right="1134" w:gutter="0" w:header="1134" w:top="1701" w:footer="0" w:bottom="1134"/>
@@ -4960,7 +4748,7 @@
       <mc:AlternateContent>
         <mc:Choice Requires="wps">
           <w:drawing>
-            <wp:anchor behindDoc="1" distT="0" distB="0" distL="0" distR="0" simplePos="0" locked="0" layoutInCell="0" allowOverlap="1" relativeHeight="17">
+            <wp:anchor behindDoc="1" distT="0" distB="0" distL="0" distR="0" simplePos="0" locked="0" layoutInCell="0" allowOverlap="1" relativeHeight="19">
               <wp:simplePos x="0" y="0"/>
               <wp:positionH relativeFrom="margin">
                 <wp:align>right</wp:align>
@@ -5000,26 +4788,38 @@
                         <w:p>
                           <w:pPr>
                             <w:pStyle w:val="Normal"/>
-                            <w:rPr/>
+                            <w:rPr>
+                              <w:color w:val="000000"/>
+                            </w:rPr>
                           </w:pPr>
                           <w:r>
-                            <w:rPr/>
+                            <w:rPr>
+                              <w:color w:val="000000"/>
+                            </w:rPr>
                             <w:fldChar w:fldCharType="begin"/>
                           </w:r>
                           <w:r>
-                            <w:rPr/>
+                            <w:rPr>
+                              <w:color w:val="000000"/>
+                            </w:rPr>
                             <w:instrText xml:space="preserve"> PAGE </w:instrText>
                           </w:r>
                           <w:r>
-                            <w:rPr/>
+                            <w:rPr>
+                              <w:color w:val="000000"/>
+                            </w:rPr>
                             <w:fldChar w:fldCharType="separate"/>
                           </w:r>
                           <w:r>
-                            <w:rPr/>
+                            <w:rPr>
+                              <w:color w:val="000000"/>
+                            </w:rPr>
                             <w:t>0</w:t>
                           </w:r>
                           <w:r>
-                            <w:rPr/>
+                            <w:rPr>
+                              <w:color w:val="000000"/>
+                            </w:rPr>
                             <w:fldChar w:fldCharType="end"/>
                           </w:r>
                         </w:p>
@@ -5036,34 +4836,46 @@
         </mc:Choice>
         <mc:Fallback>
           <w:pict>
-            <v:rect id="shape_0" ID="Quadro8" path="m0,0l-2147483645,0l-2147483645,-2147483646l0,-2147483646xe" fillcolor="white" stroked="f" o:allowincell="f" style="position:absolute;margin-left:0pt;margin-top:0.05pt;width:1.1pt;height:1.1pt;mso-wrap-style:square;v-text-anchor:top;mso-position-horizontal:right;mso-position-horizontal-relative:margin">
-              <v:fill o:detectmouseclick="t" type="solid" color2="black" opacity="0"/>
+            <v:rect id="shape_0" ID="Quadro8" path="m0,0l-2147483645,0l-2147483645,-2147483646l0,-2147483646xe" stroked="f" o:allowincell="f" style="position:absolute;margin-left:0pt;margin-top:0.05pt;width:1.1pt;height:1.1pt;mso-wrap-style:square;v-text-anchor:top;mso-position-horizontal:right;mso-position-horizontal-relative:margin">
+              <v:fill o:detectmouseclick="t" on="false"/>
               <v:stroke color="#3465a4" joinstyle="round" endcap="flat"/>
               <v:textbox>
                 <w:txbxContent>
                   <w:p>
                     <w:pPr>
                       <w:pStyle w:val="Normal"/>
-                      <w:rPr/>
+                      <w:rPr>
+                        <w:color w:val="000000"/>
+                      </w:rPr>
                     </w:pPr>
                     <w:r>
-                      <w:rPr/>
+                      <w:rPr>
+                        <w:color w:val="000000"/>
+                      </w:rPr>
                       <w:fldChar w:fldCharType="begin"/>
                     </w:r>
                     <w:r>
-                      <w:rPr/>
+                      <w:rPr>
+                        <w:color w:val="000000"/>
+                      </w:rPr>
                       <w:instrText xml:space="preserve"> PAGE </w:instrText>
                     </w:r>
                     <w:r>
-                      <w:rPr/>
+                      <w:rPr>
+                        <w:color w:val="000000"/>
+                      </w:rPr>
                       <w:fldChar w:fldCharType="separate"/>
                     </w:r>
                     <w:r>
-                      <w:rPr/>
+                      <w:rPr>
+                        <w:color w:val="000000"/>
+                      </w:rPr>
                       <w:t>0</w:t>
                     </w:r>
                     <w:r>
-                      <w:rPr/>
+                      <w:rPr>
+                        <w:color w:val="000000"/>
+                      </w:rPr>
                       <w:fldChar w:fldCharType="end"/>
                     </w:r>
                   </w:p>
@@ -5148,148 +4960,7 @@
       <mc:AlternateContent>
         <mc:Choice Requires="wps">
           <w:drawing>
-            <wp:anchor behindDoc="1" distT="0" distB="0" distL="0" distR="0" simplePos="0" locked="0" layoutInCell="0" allowOverlap="1" relativeHeight="14">
-              <wp:simplePos x="0" y="0"/>
-              <wp:positionH relativeFrom="margin">
-                <wp:align>right</wp:align>
-              </wp:positionH>
-              <wp:positionV relativeFrom="paragraph">
-                <wp:posOffset>635</wp:posOffset>
-              </wp:positionV>
-              <wp:extent cx="169545" cy="173990"/>
-              <wp:effectExtent l="0" t="0" r="0" b="0"/>
-              <wp:wrapSquare wrapText="bothSides"/>
-              <wp:docPr id="11" name="Quadro9"/>
-              <a:graphic xmlns:a="http://schemas.openxmlformats.org/drawingml/2006/main">
-                <a:graphicData uri="http://schemas.microsoft.com/office/word/2010/wordprocessingShape">
-                  <wps:wsp>
-                    <wps:cNvSpPr/>
-                    <wps:spPr>
-                      <a:xfrm>
-                        <a:off x="0" y="0"/>
-                        <a:ext cx="169560" cy="173880"/>
-                      </a:xfrm>
-                      <a:prstGeom prst="rect">
-                        <a:avLst/>
-                      </a:prstGeom>
-                      <a:noFill/>
-                      <a:ln w="0">
-                        <a:noFill/>
-                      </a:ln>
-                    </wps:spPr>
-                    <wps:style>
-                      <a:lnRef idx="0"/>
-                      <a:fillRef idx="0"/>
-                      <a:effectRef idx="0"/>
-                      <a:fontRef idx="minor"/>
-                    </wps:style>
-                    <wps:txbx>
-                      <w:txbxContent>
-                        <w:p>
-                          <w:pPr>
-                            <w:pStyle w:val="Normal"/>
-                            <w:rPr>
-                              <w:sz w:val="20"/>
-                            </w:rPr>
-                          </w:pPr>
-                          <w:r>
-                            <w:rPr/>
-                            <w:fldChar w:fldCharType="begin"/>
-                          </w:r>
-                          <w:r>
-                            <w:rPr/>
-                            <w:instrText xml:space="preserve"> PAGE </w:instrText>
-                          </w:r>
-                          <w:r>
-                            <w:rPr/>
-                            <w:fldChar w:fldCharType="separate"/>
-                          </w:r>
-                          <w:r>
-                            <w:rPr/>
-                            <w:t>9</w:t>
-                          </w:r>
-                          <w:r>
-                            <w:rPr/>
-                            <w:fldChar w:fldCharType="end"/>
-                          </w:r>
-                        </w:p>
-                      </w:txbxContent>
-                    </wps:txbx>
-                    <wps:bodyPr lIns="0" rIns="0" tIns="0" bIns="0" anchor="t">
-                      <a:spAutoFit/>
-                    </wps:bodyPr>
-                  </wps:wsp>
-                </a:graphicData>
-              </a:graphic>
-            </wp:anchor>
-          </w:drawing>
-        </mc:Choice>
-        <mc:Fallback>
-          <w:pict>
-            <v:rect id="shape_0" ID="Quadro9" path="m0,0l-2147483645,0l-2147483645,-2147483646l0,-2147483646xe" fillcolor="white" stroked="f" o:allowincell="f" style="position:absolute;margin-left:440.1pt;margin-top:0.05pt;width:13.3pt;height:13.65pt;mso-wrap-style:square;v-text-anchor:top;mso-position-horizontal:right;mso-position-horizontal-relative:margin">
-              <v:fill o:detectmouseclick="t" type="solid" color2="black" opacity="0"/>
-              <v:stroke color="#3465a4" joinstyle="round" endcap="flat"/>
-              <v:textbox>
-                <w:txbxContent>
-                  <w:p>
-                    <w:pPr>
-                      <w:pStyle w:val="Normal"/>
-                      <w:rPr>
-                        <w:sz w:val="20"/>
-                      </w:rPr>
-                    </w:pPr>
-                    <w:r>
-                      <w:rPr/>
-                      <w:fldChar w:fldCharType="begin"/>
-                    </w:r>
-                    <w:r>
-                      <w:rPr/>
-                      <w:instrText xml:space="preserve"> PAGE </w:instrText>
-                    </w:r>
-                    <w:r>
-                      <w:rPr/>
-                      <w:fldChar w:fldCharType="separate"/>
-                    </w:r>
-                    <w:r>
-                      <w:rPr/>
-                      <w:t>9</w:t>
-                    </w:r>
-                    <w:r>
-                      <w:rPr/>
-                      <w:fldChar w:fldCharType="end"/>
-                    </w:r>
-                  </w:p>
-                </w:txbxContent>
-              </v:textbox>
-              <w10:wrap type="square"/>
-            </v:rect>
-          </w:pict>
-        </mc:Fallback>
-      </mc:AlternateContent>
-    </w:r>
-  </w:p>
-</w:hdr>
-</file>
-
-<file path=word/header6.xml><?xml version="1.0" encoding="utf-8"?>
-<w:hdr xmlns:o="urn:schemas-microsoft-com:office:office" xmlns:r="http://schemas.openxmlformats.org/officeDocument/2006/relationships" xmlns:v="urn:schemas-microsoft-com:vml" xmlns:w="http://schemas.openxmlformats.org/wordprocessingml/2006/main" xmlns:w10="urn:schemas-microsoft-com:office:word" xmlns:wp="http://schemas.openxmlformats.org/drawingml/2006/wordprocessingDrawing" xmlns:pic="http://schemas.openxmlformats.org/drawingml/2006/picture" xmlns:wps="http://schemas.microsoft.com/office/word/2010/wordprocessingShape" xmlns:wpg="http://schemas.microsoft.com/office/word/2010/wordprocessingGroup" xmlns:mc="http://schemas.openxmlformats.org/markup-compatibility/2006" xmlns:wp14="http://schemas.microsoft.com/office/word/2010/wordprocessingDrawing" xmlns:w14="http://schemas.microsoft.com/office/word/2010/wordml" xmlns:w15="http://schemas.microsoft.com/office/word/2012/wordml" mc:Ignorable="w14 wp14 w15">
-  <w:p>
-    <w:pPr>
-      <w:pStyle w:val="Normal"/>
-      <w:rPr>
-        <w:sz w:val="23"/>
-        <w:szCs w:val="23"/>
-      </w:rPr>
-    </w:pPr>
-    <w:r>
-      <w:rPr>
-        <w:sz w:val="23"/>
-        <w:szCs w:val="23"/>
-      </w:rPr>
-      <mc:AlternateContent>
-        <mc:Choice Requires="wps">
-          <w:drawing>
-            <wp:anchor behindDoc="1" distT="0" distB="0" distL="0" distR="0" simplePos="0" locked="0" layoutInCell="0" allowOverlap="1" relativeHeight="14">
+            <wp:anchor behindDoc="1" distT="0" distB="0" distL="0" distR="0" simplePos="0" locked="0" layoutInCell="0" allowOverlap="1" relativeHeight="16">
               <wp:simplePos x="0" y="0"/>
               <wp:positionH relativeFrom="margin">
                 <wp:align>right</wp:align>
@@ -5334,23 +5005,33 @@
                             </w:rPr>
                           </w:pPr>
                           <w:r>
-                            <w:rPr/>
+                            <w:rPr>
+                              <w:color w:val="000000"/>
+                            </w:rPr>
                             <w:fldChar w:fldCharType="begin"/>
                           </w:r>
                           <w:r>
-                            <w:rPr/>
+                            <w:rPr>
+                              <w:color w:val="000000"/>
+                            </w:rPr>
                             <w:instrText xml:space="preserve"> PAGE </w:instrText>
                           </w:r>
                           <w:r>
-                            <w:rPr/>
+                            <w:rPr>
+                              <w:color w:val="000000"/>
+                            </w:rPr>
                             <w:fldChar w:fldCharType="separate"/>
                           </w:r>
                           <w:r>
-                            <w:rPr/>
-                            <w:t>9</w:t>
+                            <w:rPr>
+                              <w:color w:val="000000"/>
+                            </w:rPr>
+                            <w:t>10</w:t>
                           </w:r>
                           <w:r>
-                            <w:rPr/>
+                            <w:rPr>
+                              <w:color w:val="000000"/>
+                            </w:rPr>
                             <w:fldChar w:fldCharType="end"/>
                           </w:r>
                         </w:p>
@@ -5367,8 +5048,8 @@
         </mc:Choice>
         <mc:Fallback>
           <w:pict>
-            <v:rect id="shape_0" ID="Quadro9" path="m0,0l-2147483645,0l-2147483645,-2147483646l0,-2147483646xe" fillcolor="white" stroked="f" o:allowincell="f" style="position:absolute;margin-left:440.1pt;margin-top:0.05pt;width:13.3pt;height:13.65pt;mso-wrap-style:square;v-text-anchor:top;mso-position-horizontal:right;mso-position-horizontal-relative:margin">
-              <v:fill o:detectmouseclick="t" type="solid" color2="black" opacity="0"/>
+            <v:rect id="shape_0" ID="Quadro9" path="m0,0l-2147483645,0l-2147483645,-2147483646l0,-2147483646xe" stroked="f" o:allowincell="f" style="position:absolute;margin-left:440.1pt;margin-top:0.05pt;width:13.3pt;height:13.65pt;mso-wrap-style:square;v-text-anchor:top;mso-position-horizontal:right;mso-position-horizontal-relative:margin">
+              <v:fill o:detectmouseclick="t" on="false"/>
               <v:stroke color="#3465a4" joinstyle="round" endcap="flat"/>
               <v:textbox>
                 <w:txbxContent>
@@ -5380,23 +5061,194 @@
                       </w:rPr>
                     </w:pPr>
                     <w:r>
-                      <w:rPr/>
+                      <w:rPr>
+                        <w:color w:val="000000"/>
+                      </w:rPr>
                       <w:fldChar w:fldCharType="begin"/>
                     </w:r>
                     <w:r>
-                      <w:rPr/>
+                      <w:rPr>
+                        <w:color w:val="000000"/>
+                      </w:rPr>
                       <w:instrText xml:space="preserve"> PAGE </w:instrText>
                     </w:r>
                     <w:r>
-                      <w:rPr/>
+                      <w:rPr>
+                        <w:color w:val="000000"/>
+                      </w:rPr>
                       <w:fldChar w:fldCharType="separate"/>
                     </w:r>
                     <w:r>
-                      <w:rPr/>
-                      <w:t>9</w:t>
+                      <w:rPr>
+                        <w:color w:val="000000"/>
+                      </w:rPr>
+                      <w:t>10</w:t>
                     </w:r>
                     <w:r>
-                      <w:rPr/>
+                      <w:rPr>
+                        <w:color w:val="000000"/>
+                      </w:rPr>
+                      <w:fldChar w:fldCharType="end"/>
+                    </w:r>
+                  </w:p>
+                </w:txbxContent>
+              </v:textbox>
+              <w10:wrap type="square"/>
+            </v:rect>
+          </w:pict>
+        </mc:Fallback>
+      </mc:AlternateContent>
+    </w:r>
+  </w:p>
+</w:hdr>
+</file>
+
+<file path=word/header6.xml><?xml version="1.0" encoding="utf-8"?>
+<w:hdr xmlns:o="urn:schemas-microsoft-com:office:office" xmlns:r="http://schemas.openxmlformats.org/officeDocument/2006/relationships" xmlns:v="urn:schemas-microsoft-com:vml" xmlns:w="http://schemas.openxmlformats.org/wordprocessingml/2006/main" xmlns:w10="urn:schemas-microsoft-com:office:word" xmlns:wp="http://schemas.openxmlformats.org/drawingml/2006/wordprocessingDrawing" xmlns:pic="http://schemas.openxmlformats.org/drawingml/2006/picture" xmlns:wps="http://schemas.microsoft.com/office/word/2010/wordprocessingShape" xmlns:wpg="http://schemas.microsoft.com/office/word/2010/wordprocessingGroup" xmlns:mc="http://schemas.openxmlformats.org/markup-compatibility/2006" xmlns:wp14="http://schemas.microsoft.com/office/word/2010/wordprocessingDrawing" xmlns:w14="http://schemas.microsoft.com/office/word/2010/wordml" xmlns:w15="http://schemas.microsoft.com/office/word/2012/wordml" mc:Ignorable="w14 wp14 w15">
+  <w:p>
+    <w:pPr>
+      <w:pStyle w:val="Normal"/>
+      <w:rPr>
+        <w:sz w:val="23"/>
+        <w:szCs w:val="23"/>
+      </w:rPr>
+    </w:pPr>
+    <w:r>
+      <w:rPr>
+        <w:sz w:val="23"/>
+        <w:szCs w:val="23"/>
+      </w:rPr>
+      <mc:AlternateContent>
+        <mc:Choice Requires="wps">
+          <w:drawing>
+            <wp:anchor behindDoc="1" distT="0" distB="0" distL="0" distR="0" simplePos="0" locked="0" layoutInCell="0" allowOverlap="1" relativeHeight="16">
+              <wp:simplePos x="0" y="0"/>
+              <wp:positionH relativeFrom="margin">
+                <wp:align>right</wp:align>
+              </wp:positionH>
+              <wp:positionV relativeFrom="paragraph">
+                <wp:posOffset>635</wp:posOffset>
+              </wp:positionV>
+              <wp:extent cx="169545" cy="173990"/>
+              <wp:effectExtent l="0" t="0" r="0" b="0"/>
+              <wp:wrapSquare wrapText="bothSides"/>
+              <wp:docPr id="13" name="Quadro9"/>
+              <a:graphic xmlns:a="http://schemas.openxmlformats.org/drawingml/2006/main">
+                <a:graphicData uri="http://schemas.microsoft.com/office/word/2010/wordprocessingShape">
+                  <wps:wsp>
+                    <wps:cNvSpPr/>
+                    <wps:spPr>
+                      <a:xfrm>
+                        <a:off x="0" y="0"/>
+                        <a:ext cx="169560" cy="173880"/>
+                      </a:xfrm>
+                      <a:prstGeom prst="rect">
+                        <a:avLst/>
+                      </a:prstGeom>
+                      <a:noFill/>
+                      <a:ln w="0">
+                        <a:noFill/>
+                      </a:ln>
+                    </wps:spPr>
+                    <wps:style>
+                      <a:lnRef idx="0"/>
+                      <a:fillRef idx="0"/>
+                      <a:effectRef idx="0"/>
+                      <a:fontRef idx="minor"/>
+                    </wps:style>
+                    <wps:txbx>
+                      <w:txbxContent>
+                        <w:p>
+                          <w:pPr>
+                            <w:pStyle w:val="Normal"/>
+                            <w:rPr>
+                              <w:sz w:val="20"/>
+                            </w:rPr>
+                          </w:pPr>
+                          <w:r>
+                            <w:rPr>
+                              <w:color w:val="000000"/>
+                            </w:rPr>
+                            <w:fldChar w:fldCharType="begin"/>
+                          </w:r>
+                          <w:r>
+                            <w:rPr>
+                              <w:color w:val="000000"/>
+                            </w:rPr>
+                            <w:instrText xml:space="preserve"> PAGE </w:instrText>
+                          </w:r>
+                          <w:r>
+                            <w:rPr>
+                              <w:color w:val="000000"/>
+                            </w:rPr>
+                            <w:fldChar w:fldCharType="separate"/>
+                          </w:r>
+                          <w:r>
+                            <w:rPr>
+                              <w:color w:val="000000"/>
+                            </w:rPr>
+                            <w:t>10</w:t>
+                          </w:r>
+                          <w:r>
+                            <w:rPr>
+                              <w:color w:val="000000"/>
+                            </w:rPr>
+                            <w:fldChar w:fldCharType="end"/>
+                          </w:r>
+                        </w:p>
+                      </w:txbxContent>
+                    </wps:txbx>
+                    <wps:bodyPr lIns="0" rIns="0" tIns="0" bIns="0" anchor="t">
+                      <a:spAutoFit/>
+                    </wps:bodyPr>
+                  </wps:wsp>
+                </a:graphicData>
+              </a:graphic>
+            </wp:anchor>
+          </w:drawing>
+        </mc:Choice>
+        <mc:Fallback>
+          <w:pict>
+            <v:rect id="shape_0" ID="Quadro9" path="m0,0l-2147483645,0l-2147483645,-2147483646l0,-2147483646xe" stroked="f" o:allowincell="f" style="position:absolute;margin-left:440.1pt;margin-top:0.05pt;width:13.3pt;height:13.65pt;mso-wrap-style:square;v-text-anchor:top;mso-position-horizontal:right;mso-position-horizontal-relative:margin">
+              <v:fill o:detectmouseclick="t" on="false"/>
+              <v:stroke color="#3465a4" joinstyle="round" endcap="flat"/>
+              <v:textbox>
+                <w:txbxContent>
+                  <w:p>
+                    <w:pPr>
+                      <w:pStyle w:val="Normal"/>
+                      <w:rPr>
+                        <w:sz w:val="20"/>
+                      </w:rPr>
+                    </w:pPr>
+                    <w:r>
+                      <w:rPr>
+                        <w:color w:val="000000"/>
+                      </w:rPr>
+                      <w:fldChar w:fldCharType="begin"/>
+                    </w:r>
+                    <w:r>
+                      <w:rPr>
+                        <w:color w:val="000000"/>
+                      </w:rPr>
+                      <w:instrText xml:space="preserve"> PAGE </w:instrText>
+                    </w:r>
+                    <w:r>
+                      <w:rPr>
+                        <w:color w:val="000000"/>
+                      </w:rPr>
+                      <w:fldChar w:fldCharType="separate"/>
+                    </w:r>
+                    <w:r>
+                      <w:rPr>
+                        <w:color w:val="000000"/>
+                      </w:rPr>
+                      <w:t>10</w:t>
+                    </w:r>
+                    <w:r>
+                      <w:rPr>
+                        <w:color w:val="000000"/>
+                      </w:rPr>
                       <w:fldChar w:fldCharType="end"/>
                     </w:r>
                   </w:p>
@@ -6515,16 +6367,16 @@
     <w:qFormat/>
     <w:rPr/>
   </w:style>
-  <w:style w:type="character" w:styleId="Caracteresdenotaderodapuser">
-    <w:name w:val="Caracteres de nota de rodapé (user)"/>
+  <w:style w:type="character" w:styleId="Caracteresdenotaderodap">
+    <w:name w:val="Caracteres de nota de rodapé"/>
     <w:semiHidden/>
     <w:qFormat/>
     <w:rPr>
       <w:vertAlign w:val="superscript"/>
     </w:rPr>
   </w:style>
-  <w:style w:type="character" w:styleId="Caracteresdenotaderodap">
-    <w:name w:val="Caracteres de nota de rodapé"/>
+  <w:style w:type="character" w:styleId="Caracteresdenotaderodapuser">
+    <w:name w:val="Caracteres de nota de rodapé (user)"/>
     <w:qFormat/>
     <w:rPr>
       <w:vertAlign w:val="superscript"/>
@@ -6655,13 +6507,13 @@
       <w:sz w:val="24"/>
     </w:rPr>
   </w:style>
+  <w:style w:type="character" w:styleId="Vnculodendice">
+    <w:name w:val="Vínculo de índice"/>
+    <w:qFormat/>
+    <w:rPr/>
+  </w:style>
   <w:style w:type="character" w:styleId="Vnculodendiceuser">
     <w:name w:val="Vínculo de índice (user)"/>
-    <w:qFormat/>
-    <w:rPr/>
-  </w:style>
-  <w:style w:type="character" w:styleId="Vnculodendice">
-    <w:name w:val="Vínculo de índice"/>
     <w:qFormat/>
     <w:rPr/>
   </w:style>
@@ -6925,15 +6777,15 @@
       <w:szCs w:val="22"/>
     </w:rPr>
   </w:style>
-  <w:style w:type="paragraph" w:styleId="Cabealhoerodapuser">
-    <w:name w:val="Cabeçalho e rodapé (user)"/>
+  <w:style w:type="paragraph" w:styleId="Cabealhoerodap">
+    <w:name w:val="Cabeçalho e rodapé"/>
     <w:basedOn w:val="Normal"/>
     <w:qFormat/>
     <w:pPr/>
     <w:rPr/>
   </w:style>
-  <w:style w:type="paragraph" w:styleId="Cabealhoerodap">
-    <w:name w:val="Cabeçalho e rodapé"/>
+  <w:style w:type="paragraph" w:styleId="Cabealhoerodapuser">
+    <w:name w:val="Cabeçalho e rodapé (user)"/>
     <w:basedOn w:val="Normal"/>
     <w:qFormat/>
     <w:pPr/>
@@ -7378,6 +7230,13 @@
       <w:szCs w:val="22"/>
     </w:rPr>
   </w:style>
+  <w:style w:type="paragraph" w:styleId="Contedodoquadro">
+    <w:name w:val="Conteúdo do quadro"/>
+    <w:basedOn w:val="Normal"/>
+    <w:qFormat/>
+    <w:pPr/>
+    <w:rPr/>
+  </w:style>
   <w:style w:type="paragraph" w:styleId="Contedodoquadrouser">
     <w:name w:val="Conteúdo do quadro (user)"/>
     <w:basedOn w:val="Normal"/>
@@ -7385,15 +7244,8 @@
     <w:pPr/>
     <w:rPr/>
   </w:style>
-  <w:style w:type="paragraph" w:styleId="Contedodoquadro">
-    <w:name w:val="Conteúdo do quadro"/>
-    <w:basedOn w:val="Normal"/>
-    <w:qFormat/>
-    <w:pPr/>
-    <w:rPr/>
-  </w:style>
-  <w:style w:type="numbering" w:styleId="Semlistauser" w:default="1">
-    <w:name w:val="Sem lista (user)"/>
+  <w:style w:type="numbering" w:styleId="Semlista" w:default="1">
+    <w:name w:val="Sem lista"/>
     <w:uiPriority w:val="99"/>
     <w:semiHidden/>
     <w:unhideWhenUsed/>

</xml_diff>